<commit_message>
Minor change to test-plan.docx: Changed zombies to enemies
</commit_message>
<xml_diff>
--- a/doc/test-plan.docx
+++ b/doc/test-plan.docx
@@ -132,7 +132,10 @@
         <w:t xml:space="preserve"> when </w:t>
       </w:r>
       <w:r>
-        <w:t>zombies successfully attack the player</w:t>
+        <w:t>enemie</w:t>
+      </w:r>
+      <w:r>
+        <w:t>s successfully attack the player</w:t>
       </w:r>
       <w:r>
         <w:t>.</w:t>
@@ -158,19 +161,22 @@
         <w:t xml:space="preserve"> when </w:t>
       </w:r>
       <w:r>
-        <w:t>the player successfully kills a zombie</w:t>
+        <w:t xml:space="preserve">the player successfully kills </w:t>
+      </w:r>
+      <w:r>
+        <w:t>an</w:t>
+      </w:r>
+      <w:r>
+        <w:t xml:space="preserve"> </w:t>
+      </w:r>
+      <w:r>
+        <w:t>enemy</w:t>
       </w:r>
       <w:r>
         <w:t>.</w:t>
       </w:r>
       <w:r>
-        <w:t xml:space="preserve"> If the experience bar is close to filling up, the </w:t>
-      </w:r>
-      <w:r>
-        <w:t xml:space="preserve">experience </w:t>
-      </w:r>
-      <w:r>
-        <w:t>bar darkens in colour. If it ever exceeds the maximum level, the experience bar resets</w:t>
+        <w:t xml:space="preserve"> If the experience bar is close to filling up, the experience bar darkens in colour. If it ever exceeds the maximum level, the experience bar resets</w:t>
       </w:r>
       <w:r>
         <w:t xml:space="preserve"> to zero.</w:t>
@@ -209,10 +215,22 @@
         </w:numPr>
       </w:pPr>
       <w:r>
-        <w:t>The number of zombies alive appears in the console.</w:t>
-      </w:r>
-      <w:r>
-        <w:t xml:space="preserve"> It updates when zombies spawn or are killed.</w:t>
+        <w:t xml:space="preserve">The number of </w:t>
+      </w:r>
+      <w:r>
+        <w:t>enemie</w:t>
+      </w:r>
+      <w:r>
+        <w:t>s alive appears in the console.</w:t>
+      </w:r>
+      <w:r>
+        <w:t xml:space="preserve"> It updates when </w:t>
+      </w:r>
+      <w:r>
+        <w:t>enemie</w:t>
+      </w:r>
+      <w:r>
+        <w:t>s spawn or are killed.</w:t>
       </w:r>
     </w:p>
     <w:p/>
@@ -835,7 +853,19 @@
         <w:rPr>
           <w:strike/>
         </w:rPr>
-        <w:t xml:space="preserve">The number of zombies killed appears in the </w:t>
+        <w:t xml:space="preserve">The number of </w:t>
+      </w:r>
+      <w:r>
+        <w:rPr>
+          <w:strike/>
+        </w:rPr>
+        <w:t>enemie</w:t>
+      </w:r>
+      <w:r>
+        <w:rPr>
+          <w:strike/>
+        </w:rPr>
+        <w:t xml:space="preserve">s killed appears in the </w:t>
       </w:r>
       <w:r>
         <w:rPr>
@@ -894,10 +924,22 @@
         <w:t>is played</w:t>
       </w:r>
       <w:r>
-        <w:t xml:space="preserve"> when there are no zombies present, and another track </w:t>
-      </w:r>
-      <w:r>
-        <w:t>is played when zombies are present.</w:t>
+        <w:t xml:space="preserve"> when there are no </w:t>
+      </w:r>
+      <w:r>
+        <w:t>enemie</w:t>
+      </w:r>
+      <w:r>
+        <w:t xml:space="preserve">s present, and another track </w:t>
+      </w:r>
+      <w:r>
+        <w:t xml:space="preserve">is played when </w:t>
+      </w:r>
+      <w:r>
+        <w:t>enemie</w:t>
+      </w:r>
+      <w:r>
+        <w:t>s are present.</w:t>
       </w:r>
     </w:p>
     <w:p/>

</xml_diff>